<commit_message>
Identified incorrect index parameter in function CNFobject::PopulateNuclideData(). Correction appears to have fixed one of the recent bugs found.
</commit_message>
<xml_diff>
--- a/Documentation/Tabulate User Guide.docx
+++ b/Documentation/Tabulate User Guide.docx
@@ -38,11 +38,9 @@
       <w:r>
         <w:t xml:space="preserve">Tabulate is software intended to automate certain types of analyses routinely performed at the University </w:t>
       </w:r>
-      <w:proofErr w:type="gramStart"/>
       <w:r>
         <w:t>of</w:t>
       </w:r>
-      <w:proofErr w:type="gramEnd"/>
       <w:r>
         <w:t xml:space="preserve"> Missouri Research Reactor (MURR). Tabulate has evolved from a terminal-based program that used the VMS Genie command set into a native Windows-based program that uses the Genie2000 command set through the Windows Component Object Model (COM) server. Due to significant differences between the VMS and COM-server command sets, users who have become accustomed to the VMS version </w:t>
       </w:r>
@@ -140,26 +138,13 @@
           <w:numId w:val="1"/>
         </w:numPr>
       </w:pPr>
-      <w:proofErr w:type="gramStart"/>
-      <w:r>
-        <w:t>an</w:t>
-      </w:r>
-      <w:proofErr w:type="gramEnd"/>
-      <w:r>
-        <w:t xml:space="preserve"> output file name.</w:t>
-      </w:r>
-    </w:p>
-    <w:p>
-      <w:r>
-        <w:t xml:space="preserve">Once the above information has been entered into the </w:t>
-      </w:r>
-      <w:proofErr w:type="gramStart"/>
-      <w:r>
-        <w:t>Tabulate</w:t>
-      </w:r>
-      <w:proofErr w:type="gramEnd"/>
-      <w:r>
-        <w:t xml:space="preserve"> interface, an analysis can be initiated by pressing the “Analyze” button. The program will indicate in the lower left hand corner which file it is currently analyzing if the analysis is proceeding successfully.</w:t>
+      <w:r>
+        <w:t>an output file name.</w:t>
+      </w:r>
+    </w:p>
+    <w:p>
+      <w:r>
+        <w:t>Once the above information has been entered into the Tabulate interface, an analysis can be initiated by pressing the “Analyze” button. The program will indicate in the lower left hand corner which file it is currently analyzing if the analysis is proceeding successfully.</w:t>
       </w:r>
       <w:r>
         <w:rPr>
@@ -228,7 +213,6 @@
       <w:r>
         <w:t>” Access to “</w:t>
       </w:r>
-      <w:proofErr w:type="spellStart"/>
       <w:r>
         <w:rPr>
           <w:rFonts w:ascii="Courier New" w:hAnsi="Courier New" w:cs="Courier New"/>
@@ -237,7 +221,6 @@
         </w:rPr>
         <w:t>nuclib</w:t>
       </w:r>
-      <w:proofErr w:type="spellEnd"/>
       <w:r>
         <w:t>” can occur in one of two ways:</w:t>
       </w:r>
@@ -253,7 +236,6 @@
       <w:r>
         <w:t>Navigate the Windows start menu to the Genie2000 entry; expand Genie2000 and click on the “Nuclide Library Editor” icon. The “</w:t>
       </w:r>
-      <w:proofErr w:type="spellStart"/>
       <w:r>
         <w:rPr>
           <w:rFonts w:ascii="Courier New" w:hAnsi="Courier New" w:cs="Courier New"/>
@@ -262,7 +244,6 @@
         </w:rPr>
         <w:t>nuclib</w:t>
       </w:r>
-      <w:proofErr w:type="spellEnd"/>
       <w:r>
         <w:t>” program will launch.</w:t>
       </w:r>
@@ -313,7 +294,6 @@
       <w:r>
         <w:t xml:space="preserve"> “</w:t>
       </w:r>
-      <w:proofErr w:type="spellStart"/>
       <w:r>
         <w:rPr>
           <w:rFonts w:ascii="Courier New" w:hAnsi="Courier New" w:cs="Courier New"/>
@@ -322,7 +302,6 @@
         </w:rPr>
         <w:t>nuclib</w:t>
       </w:r>
-      <w:proofErr w:type="spellEnd"/>
       <w:r>
         <w:t xml:space="preserve">” </w:t>
       </w:r>
@@ -339,7 +318,6 @@
       <w:r>
         <w:t>”. The “</w:t>
       </w:r>
-      <w:proofErr w:type="spellStart"/>
       <w:r>
         <w:rPr>
           <w:rFonts w:ascii="Courier New" w:hAnsi="Courier New" w:cs="Courier New"/>
@@ -348,7 +326,6 @@
         </w:rPr>
         <w:t>nuclib</w:t>
       </w:r>
-      <w:proofErr w:type="spellEnd"/>
       <w:r>
         <w:t>” program will launch.</w:t>
       </w:r>
@@ -357,7 +334,6 @@
       <w:r>
         <w:t>For help with “</w:t>
       </w:r>
-      <w:proofErr w:type="spellStart"/>
       <w:r>
         <w:rPr>
           <w:rFonts w:ascii="Courier New" w:hAnsi="Courier New" w:cs="Courier New"/>
@@ -366,7 +342,6 @@
         </w:rPr>
         <w:t>nuclib</w:t>
       </w:r>
-      <w:proofErr w:type="spellEnd"/>
       <w:r>
         <w:t>” please refer to Genie2000 documentation.</w:t>
       </w:r>
@@ -436,7 +411,6 @@
       <w:r>
         <w:t>”, the Analysis Sequence Editor. Access to “</w:t>
       </w:r>
-      <w:proofErr w:type="spellStart"/>
       <w:r>
         <w:rPr>
           <w:rFonts w:ascii="Courier New" w:hAnsi="Courier New" w:cs="Courier New"/>
@@ -444,7 +418,6 @@
         </w:rPr>
         <w:t>ase</w:t>
       </w:r>
-      <w:proofErr w:type="spellEnd"/>
       <w:r>
         <w:t xml:space="preserve">” can be accomplished through the Windows command prompt. Launch the run-prompt by holding down the Windows (or </w:t>
       </w:r>
@@ -468,7 +441,6 @@
       <w:r>
         <w:t>” key. Once the prompt opens, type “</w:t>
       </w:r>
-      <w:proofErr w:type="spellStart"/>
       <w:r>
         <w:rPr>
           <w:rFonts w:ascii="Courier New" w:hAnsi="Courier New" w:cs="Courier New"/>
@@ -476,7 +448,6 @@
         </w:rPr>
         <w:t>ase</w:t>
       </w:r>
-      <w:proofErr w:type="spellEnd"/>
       <w:r>
         <w:t>” into the input box and press “</w:t>
       </w:r>
@@ -495,7 +466,6 @@
       <w:r>
         <w:t>For help with “</w:t>
       </w:r>
-      <w:proofErr w:type="spellStart"/>
       <w:r>
         <w:rPr>
           <w:rFonts w:ascii="Courier New" w:hAnsi="Courier New" w:cs="Courier New"/>
@@ -503,7 +473,6 @@
         </w:rPr>
         <w:t>ase</w:t>
       </w:r>
-      <w:proofErr w:type="spellEnd"/>
       <w:r>
         <w:t>” please refer to Genie2000 documentation.</w:t>
       </w:r>
@@ -526,18 +495,21 @@
     </w:p>
     <w:p>
       <w:r>
-        <w:t xml:space="preserve">Upon pressing the “Insert Files” button on the </w:t>
-      </w:r>
-      <w:proofErr w:type="gramStart"/>
-      <w:r>
-        <w:t>Tabulate</w:t>
-      </w:r>
-      <w:proofErr w:type="gramEnd"/>
-      <w:r>
-        <w:t xml:space="preserve"> interface, a standard Windows “File Open” dialog will </w:t>
+        <w:t xml:space="preserve">Upon pressing the “Insert Files” button on the Tabulate interface, a standard Windows “File Open” dialog will </w:t>
+      </w:r>
+      <w:r>
+        <w:t>appear allowing the user to select data files of interest. Multi-file select is enabled, therefore by holding down the CTRL key individual files can be selected and added to the list, or the SHIFT key can be held down to select blocks of files. Once all of the files of interest have been selected, the user presses the “Open” button and the files populate the data box.</w:t>
+      </w:r>
+    </w:p>
+    <w:p>
+      <w:r>
+        <w:t>Files may be removed from the data set that will be used for analysis. A “Remove All” option is provided to clear the entire list of data. Alternately, the user may select individual files and click on “Remove Selected” to remove individual files. If the CTRL key is depressed, then multiple files may be removed with a single click of “Remov</w:t>
       </w:r>
       <w:bookmarkStart w:id="0" w:name="_GoBack"/>
       <w:bookmarkEnd w:id="0"/>
+      <w:r>
+        <w:t>e Selected”.</w:t>
+      </w:r>
     </w:p>
     <w:sectPr>
       <w:pgSz w:w="12240" w:h="15840"/>
@@ -608,15 +580,7 @@
         <w:footnoteRef/>
       </w:r>
       <w:r>
-        <w:t xml:space="preserve"> In some instances, the </w:t>
-      </w:r>
-      <w:proofErr w:type="gramStart"/>
-      <w:r>
-        <w:t>Tabulate</w:t>
-      </w:r>
-      <w:proofErr w:type="gramEnd"/>
-      <w:r>
-        <w:t xml:space="preserve"> program may appear to lock up once an analysis has begun. This is normal. Unfortunately this problem will persist unless the program is re-written with multi-threading support. </w:t>
+        <w:t xml:space="preserve"> In some instances, the Tabulate program may appear to lock up once an analysis has begun. This is normal. Unfortunately this problem will persist unless the program is re-written with multi-threading support. </w:t>
       </w:r>
     </w:p>
   </w:footnote>
@@ -1812,7 +1776,7 @@
 </file>
 
 <file path=customXml/itemProps1.xml><?xml version="1.0" encoding="utf-8"?>
-<ds:datastoreItem xmlns:ds="http://schemas.openxmlformats.org/officeDocument/2006/customXml" ds:itemID="{22C9E5B3-67C5-4CDC-8DE9-CC3532F23F6F}">
+<ds:datastoreItem xmlns:ds="http://schemas.openxmlformats.org/officeDocument/2006/customXml" ds:itemID="{82132008-E5DB-4CE9-BFB0-72000075F792}">
   <ds:schemaRefs>
     <ds:schemaRef ds:uri="http://schemas.openxmlformats.org/officeDocument/2006/bibliography"/>
   </ds:schemaRefs>

</xml_diff>